<commit_message>
Add Python as a programming language
</commit_message>
<xml_diff>
--- a/Mohammad Nayef CV.docx
+++ b/Mohammad Nayef CV.docx
@@ -1195,10 +1195,13 @@
         <w:t>C#,</w:t>
       </w:r>
       <w:r>
-        <w:t xml:space="preserve"> familiar with </w:t>
+        <w:t xml:space="preserve"> </w:t>
       </w:r>
       <w:r>
         <w:t>C++</w:t>
+      </w:r>
+      <w:r>
+        <w:t xml:space="preserve"> and Python</w:t>
       </w:r>
       <w:r>
         <w:t>.</w:t>

</xml_diff>